<commit_message>
VNFRQTS -Guidelines fix copyrigt license
VNFRQTS -Guidelines fixed copyright license in the open ecomp seed documents

Change-Id: Ie1e6478ce803af9988e429f159974f5b4e467acc
Issue-ID:VNFRQTS-112
Signed-off-by: hp1256 <hp1256@att.com>
</commit_message>
<xml_diff>
--- a/docs/all_vnfrqts_seed_docs/open_ecomp/inital_seed_ecomp/VNF_Cloud_Readiness_Requirements_for_OpenECOMP/VNF Cloud Readiness Requirements for OpenECOMP 2-17-2017 clean.docx
+++ b/docs/all_vnfrqts_seed_docs/open_ecomp/inital_seed_ecomp/VNF_Cloud_Readiness_Requirements_for_OpenECOMP/VNF Cloud Readiness Requirements for OpenECOMP 2-17-2017 clean.docx
@@ -1,6 +1,6 @@
 
 <file path=word/document.xml><?xml version="1.0" encoding="utf-8"?>
-<w:document xmlns:wpc="http://schemas.microsoft.com/office/word/2010/wordprocessingCanvas" xmlns:mc="http://schemas.openxmlformats.org/markup-compatibility/2006" xmlns:o="urn:schemas-microsoft-com:office:office" xmlns:r="http://schemas.openxmlformats.org/officeDocument/2006/relationships" xmlns:m="http://schemas.openxmlformats.org/officeDocument/2006/math" xmlns:v="urn:schemas-microsoft-com:vml" xmlns:wp14="http://schemas.microsoft.com/office/word/2010/wordprocessingDrawing" xmlns:wp="http://schemas.openxmlformats.org/drawingml/2006/wordprocessingDrawing" xmlns:w10="urn:schemas-microsoft-com:office:word" xmlns:w="http://schemas.openxmlformats.org/wordprocessingml/2006/main" xmlns:w14="http://schemas.microsoft.com/office/word/2010/wordml" xmlns:w15="http://schemas.microsoft.com/office/word/2012/wordml" xmlns:wpg="http://schemas.microsoft.com/office/word/2010/wordprocessingGroup" xmlns:wpi="http://schemas.microsoft.com/office/word/2010/wordprocessingInk" xmlns:wne="http://schemas.microsoft.com/office/word/2006/wordml" xmlns:wps="http://schemas.microsoft.com/office/word/2010/wordprocessingShape" mc:Ignorable="w14 w15 wp14">
+<w:document xmlns:wpc="http://schemas.microsoft.com/office/word/2010/wordprocessingCanvas" xmlns:cx="http://schemas.microsoft.com/office/drawing/2014/chartex" xmlns:cx1="http://schemas.microsoft.com/office/drawing/2015/9/8/chartex" xmlns:cx2="http://schemas.microsoft.com/office/drawing/2015/10/21/chartex" xmlns:cx3="http://schemas.microsoft.com/office/drawing/2016/5/9/chartex" xmlns:cx4="http://schemas.microsoft.com/office/drawing/2016/5/10/chartex" xmlns:cx5="http://schemas.microsoft.com/office/drawing/2016/5/11/chartex" xmlns:cx6="http://schemas.microsoft.com/office/drawing/2016/5/12/chartex" xmlns:cx7="http://schemas.microsoft.com/office/drawing/2016/5/13/chartex" xmlns:cx8="http://schemas.microsoft.com/office/drawing/2016/5/14/chartex" xmlns:mc="http://schemas.openxmlformats.org/markup-compatibility/2006" xmlns:o="urn:schemas-microsoft-com:office:office" xmlns:r="http://schemas.openxmlformats.org/officeDocument/2006/relationships" xmlns:m="http://schemas.openxmlformats.org/officeDocument/2006/math" xmlns:v="urn:schemas-microsoft-com:vml" xmlns:wp14="http://schemas.microsoft.com/office/word/2010/wordprocessingDrawing" xmlns:wp="http://schemas.openxmlformats.org/drawingml/2006/wordprocessingDrawing" xmlns:w10="urn:schemas-microsoft-com:office:word" xmlns:w="http://schemas.openxmlformats.org/wordprocessingml/2006/main" xmlns:w14="http://schemas.microsoft.com/office/word/2010/wordml" xmlns:w15="http://schemas.microsoft.com/office/word/2012/wordml" xmlns:w16se="http://schemas.microsoft.com/office/word/2015/wordml/symex" xmlns:wpg="http://schemas.microsoft.com/office/word/2010/wordprocessingGroup" xmlns:wpi="http://schemas.microsoft.com/office/word/2010/wordprocessingInk" xmlns:wne="http://schemas.microsoft.com/office/word/2006/wordml" xmlns:wps="http://schemas.microsoft.com/office/word/2010/wordprocessingShape" mc:Ignorable="w14 w15 w16se wp14">
   <w:body>
     <w:p>
       <w:pPr>
@@ -8,8 +8,6 @@
           <w:rFonts w:cs="Arial"/>
         </w:rPr>
       </w:pPr>
-      <w:bookmarkStart w:id="0" w:name="_GoBack"/>
-      <w:bookmarkEnd w:id="0"/>
     </w:p>
     <w:p>
       <w:pPr>
@@ -308,10 +306,12 @@
           <w:szCs w:val="72"/>
         </w:rPr>
         <w:sectPr>
-          <w:headerReference w:type="default" r:id="rId8"/>
-          <w:footerReference w:type="even" r:id="rId9"/>
-          <w:footerReference w:type="default" r:id="rId10"/>
-          <w:footerReference w:type="first" r:id="rId11"/>
+          <w:headerReference w:type="even" r:id="rId8"/>
+          <w:headerReference w:type="default" r:id="rId9"/>
+          <w:footerReference w:type="even" r:id="rId10"/>
+          <w:footerReference w:type="default" r:id="rId11"/>
+          <w:headerReference w:type="first" r:id="rId12"/>
+          <w:footerReference w:type="first" r:id="rId13"/>
           <w:pgSz w:w="12240" w:h="15840"/>
           <w:pgMar w:top="1440" w:right="1440" w:bottom="1440" w:left="1440" w:header="432" w:footer="360" w:gutter="0"/>
           <w:cols w:space="720"/>
@@ -2692,14 +2692,14 @@
       <w:pPr>
         <w:pStyle w:val="Heading1"/>
       </w:pPr>
-      <w:bookmarkStart w:id="1" w:name="_Toc464209527"/>
-      <w:bookmarkStart w:id="2" w:name="_Toc472923044"/>
+      <w:bookmarkStart w:id="0" w:name="_Toc464209527"/>
+      <w:bookmarkStart w:id="1" w:name="_Toc472923044"/>
       <w:r>
         <w:lastRenderedPageBreak/>
         <w:t>Introduction</w:t>
       </w:r>
+      <w:bookmarkEnd w:id="0"/>
       <w:bookmarkEnd w:id="1"/>
-      <w:bookmarkEnd w:id="2"/>
     </w:p>
     <w:p>
       <w:pPr>
@@ -3177,14 +3177,7 @@
         <w:rPr>
           <w:i/>
         </w:rPr>
-        <w:t xml:space="preserve">VNF Guidelines for Network Cloud </w:t>
-      </w:r>
-      <w:r>
-        <w:rPr>
-          <w:i/>
-        </w:rPr>
-        <w:lastRenderedPageBreak/>
-        <w:t>and OpenECOMP</w:t>
+        <w:t>VNF Guidelines for Network Cloud and OpenECOMP</w:t>
       </w:r>
       <w:r>
         <w:t xml:space="preserve">. These requirements are grouped into </w:t>
@@ -3253,13 +3246,14 @@
       <w:pPr>
         <w:pStyle w:val="Heading1"/>
       </w:pPr>
-      <w:bookmarkStart w:id="3" w:name="_Toc472923045"/>
-      <w:bookmarkStart w:id="4" w:name="_Toc472923046"/>
+      <w:bookmarkStart w:id="2" w:name="_Toc472923045"/>
+      <w:bookmarkStart w:id="3" w:name="_Toc472923046"/>
+      <w:bookmarkEnd w:id="2"/>
+      <w:r>
+        <w:lastRenderedPageBreak/>
+        <w:t>VNF Design</w:t>
+      </w:r>
       <w:bookmarkEnd w:id="3"/>
-      <w:r>
-        <w:t>VNF Design</w:t>
-      </w:r>
-      <w:bookmarkEnd w:id="4"/>
     </w:p>
     <w:p>
       <w:r>
@@ -3407,7 +3401,7 @@
                 <w:szCs w:val="20"/>
               </w:rPr>
             </w:pPr>
-            <w:bookmarkStart w:id="5" w:name="OLE_LINK1"/>
+            <w:bookmarkStart w:id="4" w:name="OLE_LINK1"/>
             <w:r>
               <w:rPr>
                 <w:rFonts w:cs="Arial"/>
@@ -3587,7 +3581,6 @@
                 <w:sz w:val="20"/>
                 <w:szCs w:val="20"/>
               </w:rPr>
-              <w:lastRenderedPageBreak/>
               <w:t>Decompose if the functions have significantly different scaling characteristics (e.g., signaling versus media functions, control versus data plane functions).</w:t>
             </w:r>
           </w:p>
@@ -5447,6 +5440,7 @@
                 <w:sz w:val="20"/>
                 <w:szCs w:val="20"/>
               </w:rPr>
+              <w:lastRenderedPageBreak/>
               <w:t>Limit the size of application data packets to no larger than 90</w:t>
             </w:r>
             <w:r>
@@ -5640,14 +5634,14 @@
       <w:pPr>
         <w:pStyle w:val="Heading1"/>
       </w:pPr>
-      <w:bookmarkStart w:id="6" w:name="_Toc472923077"/>
-      <w:bookmarkStart w:id="7" w:name="_Toc472923078"/>
+      <w:bookmarkStart w:id="5" w:name="_Toc472923077"/>
+      <w:bookmarkStart w:id="6" w:name="_Toc472923078"/>
+      <w:bookmarkEnd w:id="4"/>
       <w:bookmarkEnd w:id="5"/>
+      <w:r>
+        <w:t>Resiliency</w:t>
+      </w:r>
       <w:bookmarkEnd w:id="6"/>
-      <w:r>
-        <w:t>Resiliency</w:t>
-      </w:r>
-      <w:bookmarkEnd w:id="7"/>
     </w:p>
     <w:p>
       <w:pPr>
@@ -5661,15 +5655,7 @@
           <w:rFonts w:cs="Arial"/>
           <w:szCs w:val="20"/>
         </w:rPr>
-        <w:t xml:space="preserve">The VNF is responsible for meeting its resiliency goals and must factor in expected availability of the targeted virtualization environment. This is likely to be much lower than found in a </w:t>
-      </w:r>
-      <w:r>
-        <w:rPr>
-          <w:rFonts w:cs="Arial"/>
-          <w:szCs w:val="20"/>
-        </w:rPr>
-        <w:lastRenderedPageBreak/>
-        <w:t xml:space="preserve">traditional data center. </w:t>
+        <w:t xml:space="preserve">The VNF is responsible for meeting its resiliency goals and must factor in expected availability of the targeted virtualization environment. This is likely to be much lower than found in a traditional data center. </w:t>
       </w:r>
       <w:r>
         <w:rPr>
@@ -5912,16 +5898,16 @@
       <w:pPr>
         <w:pStyle w:val="Heading2"/>
       </w:pPr>
-      <w:bookmarkStart w:id="8" w:name="_Toc472923079"/>
-      <w:bookmarkStart w:id="9" w:name="_Toc464214990"/>
-      <w:bookmarkStart w:id="10" w:name="_Toc472923080"/>
-      <w:bookmarkStart w:id="11" w:name="_Toc450547860"/>
+      <w:bookmarkStart w:id="7" w:name="_Toc472923079"/>
+      <w:bookmarkStart w:id="8" w:name="_Toc464214990"/>
+      <w:bookmarkStart w:id="9" w:name="_Toc472923080"/>
+      <w:bookmarkStart w:id="10" w:name="_Toc450547860"/>
+      <w:bookmarkEnd w:id="7"/>
+      <w:r>
+        <w:t>All Layer Redundancy</w:t>
+      </w:r>
       <w:bookmarkEnd w:id="8"/>
-      <w:r>
-        <w:t>All Layer Redundancy</w:t>
-      </w:r>
       <w:bookmarkEnd w:id="9"/>
-      <w:bookmarkEnd w:id="10"/>
     </w:p>
     <w:p>
       <w:pPr>
@@ -6963,8 +6949,8 @@
       <w:pPr>
         <w:pStyle w:val="Heading2"/>
       </w:pPr>
-      <w:bookmarkStart w:id="12" w:name="_Toc464214991"/>
-      <w:bookmarkStart w:id="13" w:name="_Toc472923081"/>
+      <w:bookmarkStart w:id="11" w:name="_Toc464214991"/>
+      <w:bookmarkStart w:id="12" w:name="_Toc472923081"/>
       <w:r>
         <w:t xml:space="preserve">Minimize </w:t>
       </w:r>
@@ -6974,9 +6960,9 @@
       <w:r>
         <w:t xml:space="preserve"> Data-Center Traffic</w:t>
       </w:r>
+      <w:bookmarkEnd w:id="10"/>
       <w:bookmarkEnd w:id="11"/>
       <w:bookmarkEnd w:id="12"/>
-      <w:bookmarkEnd w:id="13"/>
     </w:p>
     <w:p>
       <w:pPr>
@@ -7220,8 +7206,8 @@
       <w:pPr>
         <w:pStyle w:val="Heading2"/>
       </w:pPr>
-      <w:bookmarkStart w:id="14" w:name="_Toc464214992"/>
-      <w:bookmarkStart w:id="15" w:name="_Toc472923082"/>
+      <w:bookmarkStart w:id="13" w:name="_Toc464214992"/>
+      <w:bookmarkStart w:id="14" w:name="_Toc472923082"/>
       <w:r>
         <w:t xml:space="preserve">Application </w:t>
       </w:r>
@@ -7231,8 +7217,8 @@
       <w:r>
         <w:t xml:space="preserve"> Error Handling</w:t>
       </w:r>
+      <w:bookmarkEnd w:id="13"/>
       <w:bookmarkEnd w:id="14"/>
-      <w:bookmarkEnd w:id="15"/>
     </w:p>
     <w:p>
       <w:r>
@@ -8247,18 +8233,18 @@
       <w:pPr>
         <w:pStyle w:val="Heading2"/>
       </w:pPr>
-      <w:bookmarkStart w:id="16" w:name="_Toc450547866"/>
-      <w:bookmarkStart w:id="17" w:name="_Toc464214993"/>
-      <w:bookmarkStart w:id="18" w:name="_Toc472923083"/>
+      <w:bookmarkStart w:id="15" w:name="_Toc450547866"/>
+      <w:bookmarkStart w:id="16" w:name="_Toc464214993"/>
+      <w:bookmarkStart w:id="17" w:name="_Toc472923083"/>
       <w:r>
         <w:t xml:space="preserve">System Resource </w:t>
       </w:r>
       <w:r>
         <w:t>Optimization</w:t>
       </w:r>
+      <w:bookmarkEnd w:id="15"/>
       <w:bookmarkEnd w:id="16"/>
       <w:bookmarkEnd w:id="17"/>
-      <w:bookmarkEnd w:id="18"/>
     </w:p>
     <w:p>
       <w:r>
@@ -8405,7 +8391,6 @@
                 <w:sz w:val="20"/>
                 <w:szCs w:val="20"/>
               </w:rPr>
-              <w:lastRenderedPageBreak/>
               <w:t>Do not execute long running tasks (e.g., IO, database, network operations, service calls) in a critical section of code, so as to minimize blocking of other operations and increase concurrent throughput.</w:t>
             </w:r>
           </w:p>
@@ -8963,6 +8948,7 @@
                 <w:sz w:val="20"/>
                 <w:szCs w:val="20"/>
               </w:rPr>
+              <w:lastRenderedPageBreak/>
               <w:t>Support load balancing and discovery mechanisms in resource pools containing VNFC instances.</w:t>
             </w:r>
           </w:p>
@@ -9287,15 +9273,15 @@
       <w:pPr>
         <w:pStyle w:val="Heading2"/>
       </w:pPr>
-      <w:bookmarkStart w:id="19" w:name="_Toc450547868"/>
-      <w:bookmarkStart w:id="20" w:name="_Toc464214994"/>
-      <w:bookmarkStart w:id="21" w:name="_Toc472923084"/>
+      <w:bookmarkStart w:id="18" w:name="_Toc450547868"/>
+      <w:bookmarkStart w:id="19" w:name="_Toc464214994"/>
+      <w:bookmarkStart w:id="20" w:name="_Toc472923084"/>
       <w:r>
         <w:t>Application Configuration Management</w:t>
       </w:r>
+      <w:bookmarkEnd w:id="18"/>
       <w:bookmarkEnd w:id="19"/>
       <w:bookmarkEnd w:id="20"/>
-      <w:bookmarkEnd w:id="21"/>
     </w:p>
     <w:p>
       <w:r>
@@ -9685,16 +9671,16 @@
       <w:pPr>
         <w:pStyle w:val="Heading2"/>
       </w:pPr>
-      <w:bookmarkStart w:id="22" w:name="_Toc464214995"/>
-      <w:bookmarkStart w:id="23" w:name="_Toc472923085"/>
+      <w:bookmarkStart w:id="21" w:name="_Toc464214995"/>
+      <w:bookmarkStart w:id="22" w:name="_Toc472923085"/>
       <w:r>
         <w:t xml:space="preserve">Intelligent Transaction Distribution &amp; </w:t>
       </w:r>
       <w:r>
         <w:t>Management</w:t>
       </w:r>
+      <w:bookmarkEnd w:id="21"/>
       <w:bookmarkEnd w:id="22"/>
-      <w:bookmarkEnd w:id="23"/>
     </w:p>
     <w:p>
       <w:pPr>
@@ -9704,11 +9690,7 @@
         </w:rPr>
       </w:pPr>
       <w:r>
-        <w:t xml:space="preserve">Leverage Intelligent Load Balancing and redundant components (hardware and modules) for all transactions, such that at any point in the transaction: front end, middleware, back end -- a failure in any one component does not result in a failure of the application or system; i.e., </w:t>
-      </w:r>
-      <w:r>
-        <w:lastRenderedPageBreak/>
-        <w:t>transactions will continue to flow, albeit at a possibly reduced capacity until the failed component restores itself. Create redundancy in all layers (software and hardware) a</w:t>
+        <w:t>Leverage Intelligent Load Balancing and redundant components (hardware and modules) for all transactions, such that at any point in the transaction: front end, middleware, back end -- a failure in any one component does not result in a failure of the application or system; i.e., transactions will continue to flow, albeit at a possibly reduced capacity until the failed component restores itself. Create redundancy in all layers (software and hardware) a</w:t>
       </w:r>
       <w:r>
         <w:t>t</w:t>
@@ -10078,18 +10060,18 @@
       <w:pPr>
         <w:pStyle w:val="Heading2"/>
       </w:pPr>
-      <w:bookmarkStart w:id="24" w:name="_Toc450547874"/>
-      <w:bookmarkStart w:id="25" w:name="_Toc464214996"/>
-      <w:bookmarkStart w:id="26" w:name="_Toc472923086"/>
+      <w:bookmarkStart w:id="23" w:name="_Toc450547874"/>
+      <w:bookmarkStart w:id="24" w:name="_Toc464214996"/>
+      <w:bookmarkStart w:id="25" w:name="_Toc472923086"/>
       <w:r>
         <w:t xml:space="preserve">Deployment </w:t>
       </w:r>
       <w:r>
         <w:t>Optimization</w:t>
       </w:r>
+      <w:bookmarkEnd w:id="23"/>
       <w:bookmarkEnd w:id="24"/>
       <w:bookmarkEnd w:id="25"/>
-      <w:bookmarkEnd w:id="26"/>
     </w:p>
     <w:p>
       <w:pPr>
@@ -10139,6 +10121,7 @@
                 <w:rFonts w:cs="Arial"/>
                 <w:szCs w:val="20"/>
               </w:rPr>
+              <w:lastRenderedPageBreak/>
               <w:t>Deployment Optimization</w:t>
             </w:r>
             <w:r>
@@ -10791,7 +10774,6 @@
                 <w:sz w:val="20"/>
                 <w:szCs w:val="20"/>
               </w:rPr>
-              <w:lastRenderedPageBreak/>
               <w:t>Test for adherence to the defined resiliency rating recommendation at each layer, during each delivery cycle with delivered results, so that the resiliency rating is measured and the code is adjusted to meet software resiliency requirements.</w:t>
             </w:r>
           </w:p>
@@ -10942,16 +10924,16 @@
       <w:pPr>
         <w:pStyle w:val="Heading2"/>
       </w:pPr>
-      <w:bookmarkStart w:id="27" w:name="_Toc464214997"/>
-      <w:bookmarkStart w:id="28" w:name="_Toc472923087"/>
+      <w:bookmarkStart w:id="26" w:name="_Toc464214997"/>
+      <w:bookmarkStart w:id="27" w:name="_Toc472923087"/>
       <w:r>
         <w:t xml:space="preserve">Monitoring &amp; </w:t>
       </w:r>
       <w:r>
         <w:t>Dashboard</w:t>
       </w:r>
+      <w:bookmarkEnd w:id="26"/>
       <w:bookmarkEnd w:id="27"/>
-      <w:bookmarkEnd w:id="28"/>
     </w:p>
     <w:p>
       <w:r>
@@ -11708,6 +11690,7 @@
                 <w:sz w:val="20"/>
                 <w:szCs w:val="20"/>
               </w:rPr>
+              <w:lastRenderedPageBreak/>
               <w:t>Conduct a resiliency impact assessment for all inter/intra-connectivity points in the VNF to provide an overall resiliency rating for the VNF to be incorporated into the software design and development of the VNF.</w:t>
             </w:r>
           </w:p>
@@ -11766,29 +11749,30 @@
       <w:pPr>
         <w:pStyle w:val="Heading1"/>
       </w:pPr>
-      <w:bookmarkStart w:id="29" w:name="_Toc472088344"/>
-      <w:bookmarkStart w:id="30" w:name="_Toc472923088"/>
-      <w:bookmarkStart w:id="31" w:name="_Toc472088345"/>
-      <w:bookmarkStart w:id="32" w:name="_Toc472923089"/>
-      <w:bookmarkStart w:id="33" w:name="_Toc472088346"/>
-      <w:bookmarkStart w:id="34" w:name="_Toc472923090"/>
-      <w:bookmarkStart w:id="35" w:name="_Toc472088347"/>
-      <w:bookmarkStart w:id="36" w:name="_Toc472923091"/>
-      <w:bookmarkStart w:id="37" w:name="_Toc472088364"/>
-      <w:bookmarkStart w:id="38" w:name="_Toc472923108"/>
-      <w:bookmarkStart w:id="39" w:name="_Toc472088385"/>
-      <w:bookmarkStart w:id="40" w:name="_Toc472923129"/>
-      <w:bookmarkStart w:id="41" w:name="_Toc472088386"/>
-      <w:bookmarkStart w:id="42" w:name="_Toc472923130"/>
-      <w:bookmarkStart w:id="43" w:name="_Toc472088387"/>
-      <w:bookmarkStart w:id="44" w:name="_Toc472923131"/>
-      <w:bookmarkStart w:id="45" w:name="_Toc472088388"/>
-      <w:bookmarkStart w:id="46" w:name="_Toc472923132"/>
-      <w:bookmarkStart w:id="47" w:name="_Toc472088389"/>
-      <w:bookmarkStart w:id="48" w:name="_Toc472923133"/>
-      <w:bookmarkStart w:id="49" w:name="_Toc472088390"/>
-      <w:bookmarkStart w:id="50" w:name="_Toc472923134"/>
-      <w:bookmarkStart w:id="51" w:name="_Toc472923164"/>
+      <w:bookmarkStart w:id="28" w:name="_Toc472088344"/>
+      <w:bookmarkStart w:id="29" w:name="_Toc472923088"/>
+      <w:bookmarkStart w:id="30" w:name="_Toc472088345"/>
+      <w:bookmarkStart w:id="31" w:name="_Toc472923089"/>
+      <w:bookmarkStart w:id="32" w:name="_Toc472088346"/>
+      <w:bookmarkStart w:id="33" w:name="_Toc472923090"/>
+      <w:bookmarkStart w:id="34" w:name="_Toc472088347"/>
+      <w:bookmarkStart w:id="35" w:name="_Toc472923091"/>
+      <w:bookmarkStart w:id="36" w:name="_Toc472088364"/>
+      <w:bookmarkStart w:id="37" w:name="_Toc472923108"/>
+      <w:bookmarkStart w:id="38" w:name="_Toc472088385"/>
+      <w:bookmarkStart w:id="39" w:name="_Toc472923129"/>
+      <w:bookmarkStart w:id="40" w:name="_Toc472088386"/>
+      <w:bookmarkStart w:id="41" w:name="_Toc472923130"/>
+      <w:bookmarkStart w:id="42" w:name="_Toc472088387"/>
+      <w:bookmarkStart w:id="43" w:name="_Toc472923131"/>
+      <w:bookmarkStart w:id="44" w:name="_Toc472088388"/>
+      <w:bookmarkStart w:id="45" w:name="_Toc472923132"/>
+      <w:bookmarkStart w:id="46" w:name="_Toc472088389"/>
+      <w:bookmarkStart w:id="47" w:name="_Toc472923133"/>
+      <w:bookmarkStart w:id="48" w:name="_Toc472088390"/>
+      <w:bookmarkStart w:id="49" w:name="_Toc472923134"/>
+      <w:bookmarkStart w:id="50" w:name="_Toc472923164"/>
+      <w:bookmarkEnd w:id="28"/>
       <w:bookmarkEnd w:id="29"/>
       <w:bookmarkEnd w:id="30"/>
       <w:bookmarkEnd w:id="31"/>
@@ -11810,12 +11794,10 @@
       <w:bookmarkEnd w:id="47"/>
       <w:bookmarkEnd w:id="48"/>
       <w:bookmarkEnd w:id="49"/>
+      <w:r>
+        <w:t>Security</w:t>
+      </w:r>
       <w:bookmarkEnd w:id="50"/>
-      <w:r>
-        <w:lastRenderedPageBreak/>
-        <w:t>Security</w:t>
-      </w:r>
-      <w:bookmarkEnd w:id="51"/>
     </w:p>
     <w:p>
       <w:pPr>
@@ -12227,8 +12209,8 @@
       <w:pPr>
         <w:pStyle w:val="Heading2"/>
       </w:pPr>
-      <w:bookmarkStart w:id="52" w:name="_Toc464209002"/>
-      <w:bookmarkStart w:id="53" w:name="_Toc472923165"/>
+      <w:bookmarkStart w:id="51" w:name="_Toc464209002"/>
+      <w:bookmarkStart w:id="52" w:name="_Toc472923165"/>
       <w:r>
         <w:t xml:space="preserve">VNF </w:t>
       </w:r>
@@ -12238,8 +12220,8 @@
       <w:r>
         <w:t>Requirements</w:t>
       </w:r>
+      <w:bookmarkEnd w:id="51"/>
       <w:bookmarkEnd w:id="52"/>
-      <w:bookmarkEnd w:id="53"/>
     </w:p>
     <w:p>
       <w:pPr>
@@ -12313,7 +12295,6 @@
                 <w:rFonts w:cs="Arial"/>
                 <w:szCs w:val="20"/>
               </w:rPr>
-              <w:lastRenderedPageBreak/>
               <w:t>General Security Requirements</w:t>
             </w:r>
           </w:p>
@@ -12652,6 +12633,7 @@
                 <w:sz w:val="20"/>
                 <w:szCs w:val="20"/>
               </w:rPr>
+              <w:lastRenderedPageBreak/>
               <w:t>Implement Data Storage Encryption (database/disk encryption) for Sensitive Personal Information (SPI) and other subscriber identifiable data. Note: subscriber’s SPI/data must be encrypted at rest, and other subscriber identifiable data should be encrypted at rest. Other data protection requirements exist and should be well understood by the developer.</w:t>
             </w:r>
           </w:p>
@@ -13661,7 +13643,6 @@
                 <w:sz w:val="20"/>
                 <w:szCs w:val="20"/>
               </w:rPr>
-              <w:lastRenderedPageBreak/>
               <w:t>S</w:t>
             </w:r>
             <w:r>
@@ -15806,8 +15787,8 @@
       <w:pPr>
         <w:pStyle w:val="Heading2"/>
       </w:pPr>
-      <w:bookmarkStart w:id="54" w:name="_Toc464209003"/>
-      <w:bookmarkStart w:id="55" w:name="_Toc472923166"/>
+      <w:bookmarkStart w:id="53" w:name="_Toc464209003"/>
+      <w:bookmarkStart w:id="54" w:name="_Toc472923166"/>
       <w:r>
         <w:t xml:space="preserve">VNF Identity and Access </w:t>
       </w:r>
@@ -15817,8 +15798,8 @@
       <w:r>
         <w:t xml:space="preserve"> Requirements</w:t>
       </w:r>
+      <w:bookmarkEnd w:id="53"/>
       <w:bookmarkEnd w:id="54"/>
-      <w:bookmarkEnd w:id="55"/>
     </w:p>
     <w:p>
       <w:pPr>
@@ -16700,6 +16681,7 @@
                 <w:sz w:val="20"/>
                 <w:szCs w:val="20"/>
               </w:rPr>
+              <w:lastRenderedPageBreak/>
               <w:t>Vendors will not be allowed to access VNFs remotely, e.g., VPN</w:t>
             </w:r>
           </w:p>
@@ -17282,7 +17264,6 @@
                 <w:sz w:val="20"/>
                 <w:szCs w:val="20"/>
               </w:rPr>
-              <w:lastRenderedPageBreak/>
               <w:t>Malware (Key Logger)</w:t>
             </w:r>
           </w:p>
@@ -18994,6 +18975,7 @@
                 <w:sz w:val="20"/>
                 <w:szCs w:val="20"/>
               </w:rPr>
+              <w:lastRenderedPageBreak/>
               <w:t>R</w:t>
             </w:r>
             <w:r>
@@ -19171,7 +19153,6 @@
                 <w:sz w:val="20"/>
                 <w:szCs w:val="20"/>
               </w:rPr>
-              <w:lastRenderedPageBreak/>
               <w:t>The standard interface for a VNF should be REST APIs exposed to Client Applications for the implementation of OAuth 2.0 Authorization Code Grant and Client Credentials Grant.</w:t>
             </w:r>
           </w:p>
@@ -19406,16 +19387,16 @@
       <w:pPr>
         <w:pStyle w:val="Heading2"/>
       </w:pPr>
-      <w:bookmarkStart w:id="56" w:name="_Toc464209004"/>
-      <w:bookmarkStart w:id="57" w:name="_Toc472923167"/>
+      <w:bookmarkStart w:id="55" w:name="_Toc464209004"/>
+      <w:bookmarkStart w:id="56" w:name="_Toc472923167"/>
       <w:r>
         <w:t xml:space="preserve">VNF API Security </w:t>
       </w:r>
       <w:r>
         <w:t>Requirements</w:t>
       </w:r>
+      <w:bookmarkEnd w:id="55"/>
       <w:bookmarkEnd w:id="56"/>
-      <w:bookmarkEnd w:id="57"/>
     </w:p>
     <w:p>
       <w:r>
@@ -20478,7 +20459,6 @@
                 <w:sz w:val="20"/>
                 <w:szCs w:val="20"/>
               </w:rPr>
-              <w:lastRenderedPageBreak/>
               <w:t>Comply with NIST standards and industry best practices for all implementations of cryptography</w:t>
             </w:r>
           </w:p>
@@ -20881,16 +20861,17 @@
       <w:pPr>
         <w:pStyle w:val="Heading2"/>
       </w:pPr>
-      <w:bookmarkStart w:id="58" w:name="_Toc464209005"/>
-      <w:bookmarkStart w:id="59" w:name="_Toc472923168"/>
-      <w:r>
+      <w:bookmarkStart w:id="57" w:name="_Toc464209005"/>
+      <w:bookmarkStart w:id="58" w:name="_Toc472923168"/>
+      <w:r>
+        <w:lastRenderedPageBreak/>
         <w:t xml:space="preserve">VNF Security Analytics </w:t>
       </w:r>
       <w:r>
         <w:t>Requirements</w:t>
       </w:r>
+      <w:bookmarkEnd w:id="57"/>
       <w:bookmarkEnd w:id="58"/>
-      <w:bookmarkEnd w:id="59"/>
     </w:p>
     <w:p>
       <w:pPr>
@@ -21159,7 +21140,6 @@
                 <w:rFonts w:cs="Arial"/>
                 <w:szCs w:val="20"/>
               </w:rPr>
-              <w:lastRenderedPageBreak/>
               <w:t>Security Analytics Requirements</w:t>
             </w:r>
           </w:p>
@@ -22339,6 +22319,7 @@
                 <w:color w:val="000000" w:themeColor="text1"/>
                 <w:szCs w:val="20"/>
               </w:rPr>
+              <w:lastRenderedPageBreak/>
               <w:t>Successful and unsuccessful login attempts</w:t>
             </w:r>
           </w:p>
@@ -23606,7 +23587,6 @@
                 <w:sz w:val="20"/>
                 <w:szCs w:val="20"/>
               </w:rPr>
-              <w:lastRenderedPageBreak/>
               <w:t>Support the capability of online storage of security audit logs.</w:t>
             </w:r>
           </w:p>
@@ -25359,6 +25339,7 @@
                 <w:sz w:val="20"/>
                 <w:szCs w:val="20"/>
               </w:rPr>
+              <w:lastRenderedPageBreak/>
               <w:t xml:space="preserve">Security logging for VNFs and their OSs must be active from initialization. Audit logging includes automatic routines to maintain activity records and cleanup programs to ensure the integrity of the audit/logging systems. </w:t>
             </w:r>
           </w:p>
@@ -25425,8 +25406,8 @@
       <w:pPr>
         <w:pStyle w:val="Heading2"/>
       </w:pPr>
-      <w:bookmarkStart w:id="60" w:name="_Toc464209006"/>
-      <w:bookmarkStart w:id="61" w:name="_Toc472923169"/>
+      <w:bookmarkStart w:id="59" w:name="_Toc464209006"/>
+      <w:bookmarkStart w:id="60" w:name="_Toc472923169"/>
       <w:r>
         <w:t xml:space="preserve">VNF Data </w:t>
       </w:r>
@@ -25436,8 +25417,8 @@
       <w:r>
         <w:t xml:space="preserve"> Requirements</w:t>
       </w:r>
+      <w:bookmarkEnd w:id="59"/>
       <w:bookmarkEnd w:id="60"/>
-      <w:bookmarkEnd w:id="61"/>
     </w:p>
     <w:p>
       <w:r>
@@ -25724,7 +25705,6 @@
                 <w:sz w:val="20"/>
                 <w:szCs w:val="20"/>
               </w:rPr>
-              <w:lastRenderedPageBreak/>
               <w:t>Provide the capability to encrypt data in transit on a physical or virtual network.</w:t>
             </w:r>
           </w:p>
@@ -27725,6 +27705,7 @@
                 <w:sz w:val="20"/>
                 <w:szCs w:val="20"/>
               </w:rPr>
+              <w:lastRenderedPageBreak/>
               <w:t>Provide the capability of deleting data stored in the VNF.</w:t>
             </w:r>
           </w:p>
@@ -27807,7 +27788,6 @@
                 <w:sz w:val="20"/>
                 <w:szCs w:val="20"/>
               </w:rPr>
-              <w:lastRenderedPageBreak/>
               <w:t>Provide the capability to make data available in order to support requests from law enforcement and government agencies as required by legal or regulatory mandates. Capability must be configurable for MOW deployment.</w:t>
             </w:r>
           </w:p>
@@ -27874,16 +27854,16 @@
       <w:pPr>
         <w:pStyle w:val="Heading1"/>
       </w:pPr>
-      <w:bookmarkStart w:id="62" w:name="_Toc472923170"/>
-      <w:bookmarkStart w:id="63" w:name="_Toc464209529"/>
+      <w:bookmarkStart w:id="61" w:name="_Toc472923170"/>
+      <w:bookmarkStart w:id="62" w:name="_Toc464209529"/>
       <w:r>
         <w:t>De</w:t>
       </w:r>
       <w:r>
         <w:t>vOps</w:t>
       </w:r>
+      <w:bookmarkEnd w:id="61"/>
       <w:bookmarkEnd w:id="62"/>
-      <w:bookmarkEnd w:id="63"/>
     </w:p>
     <w:p>
       <w:r>
@@ -28111,14 +28091,14 @@
             <w:r>
               <w:t>.</w:t>
             </w:r>
-            <w:bookmarkStart w:id="64" w:name="_Ref474217526"/>
+            <w:bookmarkStart w:id="63" w:name="_Ref474217526"/>
             <w:r>
               <w:rPr>
                 <w:rStyle w:val="FootnoteReference"/>
               </w:rPr>
               <w:footnoteReference w:id="3"/>
             </w:r>
-            <w:bookmarkEnd w:id="64"/>
+            <w:bookmarkEnd w:id="63"/>
           </w:p>
         </w:tc>
         <w:tc>
@@ -28647,15 +28627,17 @@
           <w:szCs w:val="20"/>
         </w:rPr>
       </w:pPr>
-      <w:hyperlink r:id="rId12" w:history="1">
+      <w:hyperlink r:id="rId14" w:history="1">
         <w:r>
           <w:rPr>
             <w:rStyle w:val="Hyperlink"/>
             <w:szCs w:val="20"/>
           </w:rPr>
-          <w:t>https://creativecommons.org/licenses/by-sa/4.0/legalcode</w:t>
+          <w:t>https://creativecommons.org/licenses/by/4.0/</w:t>
         </w:r>
       </w:hyperlink>
+      <w:bookmarkStart w:id="64" w:name="_GoBack"/>
+      <w:bookmarkEnd w:id="64"/>
     </w:p>
     <w:p>
       <w:pPr>
@@ -28888,7 +28870,7 @@
 </file>
 
 <file path=word/endnotes.xml><?xml version="1.0" encoding="utf-8"?>
-<w:endnotes xmlns:wpc="http://schemas.microsoft.com/office/word/2010/wordprocessingCanvas" xmlns:mc="http://schemas.openxmlformats.org/markup-compatibility/2006" xmlns:o="urn:schemas-microsoft-com:office:office" xmlns:r="http://schemas.openxmlformats.org/officeDocument/2006/relationships" xmlns:m="http://schemas.openxmlformats.org/officeDocument/2006/math" xmlns:v="urn:schemas-microsoft-com:vml" xmlns:wp14="http://schemas.microsoft.com/office/word/2010/wordprocessingDrawing" xmlns:wp="http://schemas.openxmlformats.org/drawingml/2006/wordprocessingDrawing" xmlns:w10="urn:schemas-microsoft-com:office:word" xmlns:w="http://schemas.openxmlformats.org/wordprocessingml/2006/main" xmlns:w14="http://schemas.microsoft.com/office/word/2010/wordml" xmlns:w15="http://schemas.microsoft.com/office/word/2012/wordml" xmlns:wpg="http://schemas.microsoft.com/office/word/2010/wordprocessingGroup" xmlns:wpi="http://schemas.microsoft.com/office/word/2010/wordprocessingInk" xmlns:wne="http://schemas.microsoft.com/office/word/2006/wordml" xmlns:wps="http://schemas.microsoft.com/office/word/2010/wordprocessingShape" mc:Ignorable="w14 w15 wp14">
+<w:endnotes xmlns:wpc="http://schemas.microsoft.com/office/word/2010/wordprocessingCanvas" xmlns:cx="http://schemas.microsoft.com/office/drawing/2014/chartex" xmlns:cx1="http://schemas.microsoft.com/office/drawing/2015/9/8/chartex" xmlns:cx2="http://schemas.microsoft.com/office/drawing/2015/10/21/chartex" xmlns:cx3="http://schemas.microsoft.com/office/drawing/2016/5/9/chartex" xmlns:cx4="http://schemas.microsoft.com/office/drawing/2016/5/10/chartex" xmlns:cx5="http://schemas.microsoft.com/office/drawing/2016/5/11/chartex" xmlns:cx6="http://schemas.microsoft.com/office/drawing/2016/5/12/chartex" xmlns:cx7="http://schemas.microsoft.com/office/drawing/2016/5/13/chartex" xmlns:cx8="http://schemas.microsoft.com/office/drawing/2016/5/14/chartex" xmlns:mc="http://schemas.openxmlformats.org/markup-compatibility/2006" xmlns:o="urn:schemas-microsoft-com:office:office" xmlns:r="http://schemas.openxmlformats.org/officeDocument/2006/relationships" xmlns:m="http://schemas.openxmlformats.org/officeDocument/2006/math" xmlns:v="urn:schemas-microsoft-com:vml" xmlns:wp14="http://schemas.microsoft.com/office/word/2010/wordprocessingDrawing" xmlns:wp="http://schemas.openxmlformats.org/drawingml/2006/wordprocessingDrawing" xmlns:w10="urn:schemas-microsoft-com:office:word" xmlns:w="http://schemas.openxmlformats.org/wordprocessingml/2006/main" xmlns:w14="http://schemas.microsoft.com/office/word/2010/wordml" xmlns:w15="http://schemas.microsoft.com/office/word/2012/wordml" xmlns:w16se="http://schemas.microsoft.com/office/word/2015/wordml/symex" xmlns:wpg="http://schemas.microsoft.com/office/word/2010/wordprocessingGroup" xmlns:wpi="http://schemas.microsoft.com/office/word/2010/wordprocessingInk" xmlns:wne="http://schemas.microsoft.com/office/word/2006/wordml" xmlns:wps="http://schemas.microsoft.com/office/word/2010/wordprocessingShape" mc:Ignorable="w14 w15 w16se wp14">
   <w:endnote w:type="separator" w:id="-1">
     <w:p>
       <w:pPr>
@@ -28920,7 +28902,7 @@
 </file>
 
 <file path=word/footer1.xml><?xml version="1.0" encoding="utf-8"?>
-<w:ftr xmlns:wpc="http://schemas.microsoft.com/office/word/2010/wordprocessingCanvas" xmlns:mc="http://schemas.openxmlformats.org/markup-compatibility/2006" xmlns:o="urn:schemas-microsoft-com:office:office" xmlns:r="http://schemas.openxmlformats.org/officeDocument/2006/relationships" xmlns:m="http://schemas.openxmlformats.org/officeDocument/2006/math" xmlns:v="urn:schemas-microsoft-com:vml" xmlns:wp14="http://schemas.microsoft.com/office/word/2010/wordprocessingDrawing" xmlns:wp="http://schemas.openxmlformats.org/drawingml/2006/wordprocessingDrawing" xmlns:w10="urn:schemas-microsoft-com:office:word" xmlns:w="http://schemas.openxmlformats.org/wordprocessingml/2006/main" xmlns:w14="http://schemas.microsoft.com/office/word/2010/wordml" xmlns:w15="http://schemas.microsoft.com/office/word/2012/wordml" xmlns:wpg="http://schemas.microsoft.com/office/word/2010/wordprocessingGroup" xmlns:wpi="http://schemas.microsoft.com/office/word/2010/wordprocessingInk" xmlns:wne="http://schemas.microsoft.com/office/word/2006/wordml" xmlns:wps="http://schemas.microsoft.com/office/word/2010/wordprocessingShape" mc:Ignorable="w14 w15 wp14">
+<w:ftr xmlns:wpc="http://schemas.microsoft.com/office/word/2010/wordprocessingCanvas" xmlns:cx="http://schemas.microsoft.com/office/drawing/2014/chartex" xmlns:cx1="http://schemas.microsoft.com/office/drawing/2015/9/8/chartex" xmlns:cx2="http://schemas.microsoft.com/office/drawing/2015/10/21/chartex" xmlns:cx3="http://schemas.microsoft.com/office/drawing/2016/5/9/chartex" xmlns:cx4="http://schemas.microsoft.com/office/drawing/2016/5/10/chartex" xmlns:cx5="http://schemas.microsoft.com/office/drawing/2016/5/11/chartex" xmlns:cx6="http://schemas.microsoft.com/office/drawing/2016/5/12/chartex" xmlns:cx7="http://schemas.microsoft.com/office/drawing/2016/5/13/chartex" xmlns:cx8="http://schemas.microsoft.com/office/drawing/2016/5/14/chartex" xmlns:mc="http://schemas.openxmlformats.org/markup-compatibility/2006" xmlns:o="urn:schemas-microsoft-com:office:office" xmlns:r="http://schemas.openxmlformats.org/officeDocument/2006/relationships" xmlns:m="http://schemas.openxmlformats.org/officeDocument/2006/math" xmlns:v="urn:schemas-microsoft-com:vml" xmlns:wp14="http://schemas.microsoft.com/office/word/2010/wordprocessingDrawing" xmlns:wp="http://schemas.openxmlformats.org/drawingml/2006/wordprocessingDrawing" xmlns:w10="urn:schemas-microsoft-com:office:word" xmlns:w="http://schemas.openxmlformats.org/wordprocessingml/2006/main" xmlns:w14="http://schemas.microsoft.com/office/word/2010/wordml" xmlns:w15="http://schemas.microsoft.com/office/word/2012/wordml" xmlns:w16se="http://schemas.microsoft.com/office/word/2015/wordml/symex" xmlns:wpg="http://schemas.microsoft.com/office/word/2010/wordprocessingGroup" xmlns:wpi="http://schemas.microsoft.com/office/word/2010/wordprocessingInk" xmlns:wne="http://schemas.microsoft.com/office/word/2006/wordml" xmlns:wps="http://schemas.microsoft.com/office/word/2010/wordprocessingShape" mc:Ignorable="w14 w15 w16se wp14">
   <w:p>
     <w:pPr>
       <w:pStyle w:val="Footer"/>
@@ -28931,7 +28913,7 @@
 </file>
 
 <file path=word/footer2.xml><?xml version="1.0" encoding="utf-8"?>
-<w:ftr xmlns:wpc="http://schemas.microsoft.com/office/word/2010/wordprocessingCanvas" xmlns:mc="http://schemas.openxmlformats.org/markup-compatibility/2006" xmlns:o="urn:schemas-microsoft-com:office:office" xmlns:r="http://schemas.openxmlformats.org/officeDocument/2006/relationships" xmlns:m="http://schemas.openxmlformats.org/officeDocument/2006/math" xmlns:v="urn:schemas-microsoft-com:vml" xmlns:wp14="http://schemas.microsoft.com/office/word/2010/wordprocessingDrawing" xmlns:wp="http://schemas.openxmlformats.org/drawingml/2006/wordprocessingDrawing" xmlns:w10="urn:schemas-microsoft-com:office:word" xmlns:w="http://schemas.openxmlformats.org/wordprocessingml/2006/main" xmlns:w14="http://schemas.microsoft.com/office/word/2010/wordml" xmlns:w15="http://schemas.microsoft.com/office/word/2012/wordml" xmlns:wpg="http://schemas.microsoft.com/office/word/2010/wordprocessingGroup" xmlns:wpi="http://schemas.microsoft.com/office/word/2010/wordprocessingInk" xmlns:wne="http://schemas.microsoft.com/office/word/2006/wordml" xmlns:wps="http://schemas.microsoft.com/office/word/2010/wordprocessingShape" mc:Ignorable="w14 w15 wp14">
+<w:ftr xmlns:wpc="http://schemas.microsoft.com/office/word/2010/wordprocessingCanvas" xmlns:cx="http://schemas.microsoft.com/office/drawing/2014/chartex" xmlns:cx1="http://schemas.microsoft.com/office/drawing/2015/9/8/chartex" xmlns:cx2="http://schemas.microsoft.com/office/drawing/2015/10/21/chartex" xmlns:cx3="http://schemas.microsoft.com/office/drawing/2016/5/9/chartex" xmlns:cx4="http://schemas.microsoft.com/office/drawing/2016/5/10/chartex" xmlns:cx5="http://schemas.microsoft.com/office/drawing/2016/5/11/chartex" xmlns:cx6="http://schemas.microsoft.com/office/drawing/2016/5/12/chartex" xmlns:cx7="http://schemas.microsoft.com/office/drawing/2016/5/13/chartex" xmlns:cx8="http://schemas.microsoft.com/office/drawing/2016/5/14/chartex" xmlns:mc="http://schemas.openxmlformats.org/markup-compatibility/2006" xmlns:o="urn:schemas-microsoft-com:office:office" xmlns:r="http://schemas.openxmlformats.org/officeDocument/2006/relationships" xmlns:m="http://schemas.openxmlformats.org/officeDocument/2006/math" xmlns:v="urn:schemas-microsoft-com:vml" xmlns:wp14="http://schemas.microsoft.com/office/word/2010/wordprocessingDrawing" xmlns:wp="http://schemas.openxmlformats.org/drawingml/2006/wordprocessingDrawing" xmlns:w10="urn:schemas-microsoft-com:office:word" xmlns:w="http://schemas.openxmlformats.org/wordprocessingml/2006/main" xmlns:w14="http://schemas.microsoft.com/office/word/2010/wordml" xmlns:w15="http://schemas.microsoft.com/office/word/2012/wordml" xmlns:w16se="http://schemas.microsoft.com/office/word/2015/wordml/symex" xmlns:wpg="http://schemas.microsoft.com/office/word/2010/wordprocessingGroup" xmlns:wpi="http://schemas.microsoft.com/office/word/2010/wordprocessingInk" xmlns:wne="http://schemas.microsoft.com/office/word/2006/wordml" xmlns:wps="http://schemas.microsoft.com/office/word/2010/wordprocessingShape" mc:Ignorable="w14 w15 w16se wp14">
   <w:p>
     <w:pPr>
       <w:pStyle w:val="Footer"/>
@@ -29067,7 +29049,7 @@
         <w:noProof/>
         <w:szCs w:val="16"/>
       </w:rPr>
-      <w:t>i</w:t>
+      <w:t>16</w:t>
     </w:r>
     <w:r>
       <w:rPr>
@@ -29081,7 +29063,7 @@
 </file>
 
 <file path=word/footer3.xml><?xml version="1.0" encoding="utf-8"?>
-<w:ftr xmlns:wpc="http://schemas.microsoft.com/office/word/2010/wordprocessingCanvas" xmlns:mc="http://schemas.openxmlformats.org/markup-compatibility/2006" xmlns:o="urn:schemas-microsoft-com:office:office" xmlns:r="http://schemas.openxmlformats.org/officeDocument/2006/relationships" xmlns:m="http://schemas.openxmlformats.org/officeDocument/2006/math" xmlns:v="urn:schemas-microsoft-com:vml" xmlns:wp14="http://schemas.microsoft.com/office/word/2010/wordprocessingDrawing" xmlns:wp="http://schemas.openxmlformats.org/drawingml/2006/wordprocessingDrawing" xmlns:w10="urn:schemas-microsoft-com:office:word" xmlns:w="http://schemas.openxmlformats.org/wordprocessingml/2006/main" xmlns:w14="http://schemas.microsoft.com/office/word/2010/wordml" xmlns:w15="http://schemas.microsoft.com/office/word/2012/wordml" xmlns:wpg="http://schemas.microsoft.com/office/word/2010/wordprocessingGroup" xmlns:wpi="http://schemas.microsoft.com/office/word/2010/wordprocessingInk" xmlns:wne="http://schemas.microsoft.com/office/word/2006/wordml" xmlns:wps="http://schemas.microsoft.com/office/word/2010/wordprocessingShape" mc:Ignorable="w14 w15 wp14">
+<w:ftr xmlns:wpc="http://schemas.microsoft.com/office/word/2010/wordprocessingCanvas" xmlns:cx="http://schemas.microsoft.com/office/drawing/2014/chartex" xmlns:cx1="http://schemas.microsoft.com/office/drawing/2015/9/8/chartex" xmlns:cx2="http://schemas.microsoft.com/office/drawing/2015/10/21/chartex" xmlns:cx3="http://schemas.microsoft.com/office/drawing/2016/5/9/chartex" xmlns:cx4="http://schemas.microsoft.com/office/drawing/2016/5/10/chartex" xmlns:cx5="http://schemas.microsoft.com/office/drawing/2016/5/11/chartex" xmlns:cx6="http://schemas.microsoft.com/office/drawing/2016/5/12/chartex" xmlns:cx7="http://schemas.microsoft.com/office/drawing/2016/5/13/chartex" xmlns:cx8="http://schemas.microsoft.com/office/drawing/2016/5/14/chartex" xmlns:mc="http://schemas.openxmlformats.org/markup-compatibility/2006" xmlns:o="urn:schemas-microsoft-com:office:office" xmlns:r="http://schemas.openxmlformats.org/officeDocument/2006/relationships" xmlns:m="http://schemas.openxmlformats.org/officeDocument/2006/math" xmlns:v="urn:schemas-microsoft-com:vml" xmlns:wp14="http://schemas.microsoft.com/office/word/2010/wordprocessingDrawing" xmlns:wp="http://schemas.openxmlformats.org/drawingml/2006/wordprocessingDrawing" xmlns:w10="urn:schemas-microsoft-com:office:word" xmlns:w="http://schemas.openxmlformats.org/wordprocessingml/2006/main" xmlns:w14="http://schemas.microsoft.com/office/word/2010/wordml" xmlns:w15="http://schemas.microsoft.com/office/word/2012/wordml" xmlns:w16se="http://schemas.microsoft.com/office/word/2015/wordml/symex" xmlns:wpg="http://schemas.microsoft.com/office/word/2010/wordprocessingGroup" xmlns:wpi="http://schemas.microsoft.com/office/word/2010/wordprocessingInk" xmlns:wne="http://schemas.microsoft.com/office/word/2006/wordml" xmlns:wps="http://schemas.microsoft.com/office/word/2010/wordprocessingShape" mc:Ignorable="w14 w15 w16se wp14">
   <w:p>
     <w:pPr>
       <w:pStyle w:val="Footer"/>
@@ -29277,7 +29259,7 @@
 </file>
 
 <file path=word/footnotes.xml><?xml version="1.0" encoding="utf-8"?>
-<w:footnotes xmlns:wpc="http://schemas.microsoft.com/office/word/2010/wordprocessingCanvas" xmlns:mc="http://schemas.openxmlformats.org/markup-compatibility/2006" xmlns:o="urn:schemas-microsoft-com:office:office" xmlns:r="http://schemas.openxmlformats.org/officeDocument/2006/relationships" xmlns:m="http://schemas.openxmlformats.org/officeDocument/2006/math" xmlns:v="urn:schemas-microsoft-com:vml" xmlns:wp14="http://schemas.microsoft.com/office/word/2010/wordprocessingDrawing" xmlns:wp="http://schemas.openxmlformats.org/drawingml/2006/wordprocessingDrawing" xmlns:w10="urn:schemas-microsoft-com:office:word" xmlns:w="http://schemas.openxmlformats.org/wordprocessingml/2006/main" xmlns:w14="http://schemas.microsoft.com/office/word/2010/wordml" xmlns:w15="http://schemas.microsoft.com/office/word/2012/wordml" xmlns:wpg="http://schemas.microsoft.com/office/word/2010/wordprocessingGroup" xmlns:wpi="http://schemas.microsoft.com/office/word/2010/wordprocessingInk" xmlns:wne="http://schemas.microsoft.com/office/word/2006/wordml" xmlns:wps="http://schemas.microsoft.com/office/word/2010/wordprocessingShape" mc:Ignorable="w14 w15 wp14">
+<w:footnotes xmlns:wpc="http://schemas.microsoft.com/office/word/2010/wordprocessingCanvas" xmlns:cx="http://schemas.microsoft.com/office/drawing/2014/chartex" xmlns:cx1="http://schemas.microsoft.com/office/drawing/2015/9/8/chartex" xmlns:cx2="http://schemas.microsoft.com/office/drawing/2015/10/21/chartex" xmlns:cx3="http://schemas.microsoft.com/office/drawing/2016/5/9/chartex" xmlns:cx4="http://schemas.microsoft.com/office/drawing/2016/5/10/chartex" xmlns:cx5="http://schemas.microsoft.com/office/drawing/2016/5/11/chartex" xmlns:cx6="http://schemas.microsoft.com/office/drawing/2016/5/12/chartex" xmlns:cx7="http://schemas.microsoft.com/office/drawing/2016/5/13/chartex" xmlns:cx8="http://schemas.microsoft.com/office/drawing/2016/5/14/chartex" xmlns:mc="http://schemas.openxmlformats.org/markup-compatibility/2006" xmlns:o="urn:schemas-microsoft-com:office:office" xmlns:r="http://schemas.openxmlformats.org/officeDocument/2006/relationships" xmlns:m="http://schemas.openxmlformats.org/officeDocument/2006/math" xmlns:v="urn:schemas-microsoft-com:vml" xmlns:wp14="http://schemas.microsoft.com/office/word/2010/wordprocessingDrawing" xmlns:wp="http://schemas.openxmlformats.org/drawingml/2006/wordprocessingDrawing" xmlns:w10="urn:schemas-microsoft-com:office:word" xmlns:w="http://schemas.openxmlformats.org/wordprocessingml/2006/main" xmlns:w14="http://schemas.microsoft.com/office/word/2010/wordml" xmlns:w15="http://schemas.microsoft.com/office/word/2012/wordml" xmlns:w16se="http://schemas.microsoft.com/office/word/2015/wordml/symex" xmlns:wpg="http://schemas.microsoft.com/office/word/2010/wordprocessingGroup" xmlns:wpi="http://schemas.microsoft.com/office/word/2010/wordprocessingInk" xmlns:wne="http://schemas.microsoft.com/office/word/2006/wordml" xmlns:wps="http://schemas.microsoft.com/office/word/2010/wordprocessingShape" mc:Ignorable="w14 w15 w16se wp14">
   <w:footnote w:type="separator" w:id="-1">
     <w:p>
       <w:pPr>
@@ -29341,7 +29323,17 @@
 </file>
 
 <file path=word/header1.xml><?xml version="1.0" encoding="utf-8"?>
-<w:hdr xmlns:wpc="http://schemas.microsoft.com/office/word/2010/wordprocessingCanvas" xmlns:mc="http://schemas.openxmlformats.org/markup-compatibility/2006" xmlns:o="urn:schemas-microsoft-com:office:office" xmlns:r="http://schemas.openxmlformats.org/officeDocument/2006/relationships" xmlns:m="http://schemas.openxmlformats.org/officeDocument/2006/math" xmlns:v="urn:schemas-microsoft-com:vml" xmlns:wp14="http://schemas.microsoft.com/office/word/2010/wordprocessingDrawing" xmlns:wp="http://schemas.openxmlformats.org/drawingml/2006/wordprocessingDrawing" xmlns:w10="urn:schemas-microsoft-com:office:word" xmlns:w="http://schemas.openxmlformats.org/wordprocessingml/2006/main" xmlns:w14="http://schemas.microsoft.com/office/word/2010/wordml" xmlns:w15="http://schemas.microsoft.com/office/word/2012/wordml" xmlns:wpg="http://schemas.microsoft.com/office/word/2010/wordprocessingGroup" xmlns:wpi="http://schemas.microsoft.com/office/word/2010/wordprocessingInk" xmlns:wne="http://schemas.microsoft.com/office/word/2006/wordml" xmlns:wps="http://schemas.microsoft.com/office/word/2010/wordprocessingShape" mc:Ignorable="w14 w15 wp14">
+<w:hdr xmlns:wpc="http://schemas.microsoft.com/office/word/2010/wordprocessingCanvas" xmlns:cx="http://schemas.microsoft.com/office/drawing/2014/chartex" xmlns:cx1="http://schemas.microsoft.com/office/drawing/2015/9/8/chartex" xmlns:cx2="http://schemas.microsoft.com/office/drawing/2015/10/21/chartex" xmlns:cx3="http://schemas.microsoft.com/office/drawing/2016/5/9/chartex" xmlns:cx4="http://schemas.microsoft.com/office/drawing/2016/5/10/chartex" xmlns:cx5="http://schemas.microsoft.com/office/drawing/2016/5/11/chartex" xmlns:cx6="http://schemas.microsoft.com/office/drawing/2016/5/12/chartex" xmlns:cx7="http://schemas.microsoft.com/office/drawing/2016/5/13/chartex" xmlns:cx8="http://schemas.microsoft.com/office/drawing/2016/5/14/chartex" xmlns:mc="http://schemas.openxmlformats.org/markup-compatibility/2006" xmlns:o="urn:schemas-microsoft-com:office:office" xmlns:r="http://schemas.openxmlformats.org/officeDocument/2006/relationships" xmlns:m="http://schemas.openxmlformats.org/officeDocument/2006/math" xmlns:v="urn:schemas-microsoft-com:vml" xmlns:wp14="http://schemas.microsoft.com/office/word/2010/wordprocessingDrawing" xmlns:wp="http://schemas.openxmlformats.org/drawingml/2006/wordprocessingDrawing" xmlns:w10="urn:schemas-microsoft-com:office:word" xmlns:w="http://schemas.openxmlformats.org/wordprocessingml/2006/main" xmlns:w14="http://schemas.microsoft.com/office/word/2010/wordml" xmlns:w15="http://schemas.microsoft.com/office/word/2012/wordml" xmlns:w16se="http://schemas.microsoft.com/office/word/2015/wordml/symex" xmlns:wpg="http://schemas.microsoft.com/office/word/2010/wordprocessingGroup" xmlns:wpi="http://schemas.microsoft.com/office/word/2010/wordprocessingInk" xmlns:wne="http://schemas.microsoft.com/office/word/2006/wordml" xmlns:wps="http://schemas.microsoft.com/office/word/2010/wordprocessingShape" mc:Ignorable="w14 w15 w16se wp14">
+  <w:p>
+    <w:pPr>
+      <w:pStyle w:val="Header"/>
+    </w:pPr>
+  </w:p>
+</w:hdr>
+</file>
+
+<file path=word/header2.xml><?xml version="1.0" encoding="utf-8"?>
+<w:hdr xmlns:wpc="http://schemas.microsoft.com/office/word/2010/wordprocessingCanvas" xmlns:cx="http://schemas.microsoft.com/office/drawing/2014/chartex" xmlns:cx1="http://schemas.microsoft.com/office/drawing/2015/9/8/chartex" xmlns:cx2="http://schemas.microsoft.com/office/drawing/2015/10/21/chartex" xmlns:cx3="http://schemas.microsoft.com/office/drawing/2016/5/9/chartex" xmlns:cx4="http://schemas.microsoft.com/office/drawing/2016/5/10/chartex" xmlns:cx5="http://schemas.microsoft.com/office/drawing/2016/5/11/chartex" xmlns:cx6="http://schemas.microsoft.com/office/drawing/2016/5/12/chartex" xmlns:cx7="http://schemas.microsoft.com/office/drawing/2016/5/13/chartex" xmlns:cx8="http://schemas.microsoft.com/office/drawing/2016/5/14/chartex" xmlns:mc="http://schemas.openxmlformats.org/markup-compatibility/2006" xmlns:o="urn:schemas-microsoft-com:office:office" xmlns:r="http://schemas.openxmlformats.org/officeDocument/2006/relationships" xmlns:m="http://schemas.openxmlformats.org/officeDocument/2006/math" xmlns:v="urn:schemas-microsoft-com:vml" xmlns:wp14="http://schemas.microsoft.com/office/word/2010/wordprocessingDrawing" xmlns:wp="http://schemas.openxmlformats.org/drawingml/2006/wordprocessingDrawing" xmlns:w10="urn:schemas-microsoft-com:office:word" xmlns:w="http://schemas.openxmlformats.org/wordprocessingml/2006/main" xmlns:w14="http://schemas.microsoft.com/office/word/2010/wordml" xmlns:w15="http://schemas.microsoft.com/office/word/2012/wordml" xmlns:w16se="http://schemas.microsoft.com/office/word/2015/wordml/symex" xmlns:wpg="http://schemas.microsoft.com/office/word/2010/wordprocessingGroup" xmlns:wpi="http://schemas.microsoft.com/office/word/2010/wordprocessingInk" xmlns:wne="http://schemas.microsoft.com/office/word/2006/wordml" xmlns:wps="http://schemas.microsoft.com/office/word/2010/wordprocessingShape" mc:Ignorable="w14 w15 w16se wp14">
   <w:p>
     <w:pPr>
       <w:pStyle w:val="Header"/>
@@ -29359,8 +29351,18 @@
 </w:hdr>
 </file>
 
+<file path=word/header3.xml><?xml version="1.0" encoding="utf-8"?>
+<w:hdr xmlns:wpc="http://schemas.microsoft.com/office/word/2010/wordprocessingCanvas" xmlns:cx="http://schemas.microsoft.com/office/drawing/2014/chartex" xmlns:cx1="http://schemas.microsoft.com/office/drawing/2015/9/8/chartex" xmlns:cx2="http://schemas.microsoft.com/office/drawing/2015/10/21/chartex" xmlns:cx3="http://schemas.microsoft.com/office/drawing/2016/5/9/chartex" xmlns:cx4="http://schemas.microsoft.com/office/drawing/2016/5/10/chartex" xmlns:cx5="http://schemas.microsoft.com/office/drawing/2016/5/11/chartex" xmlns:cx6="http://schemas.microsoft.com/office/drawing/2016/5/12/chartex" xmlns:cx7="http://schemas.microsoft.com/office/drawing/2016/5/13/chartex" xmlns:cx8="http://schemas.microsoft.com/office/drawing/2016/5/14/chartex" xmlns:mc="http://schemas.openxmlformats.org/markup-compatibility/2006" xmlns:o="urn:schemas-microsoft-com:office:office" xmlns:r="http://schemas.openxmlformats.org/officeDocument/2006/relationships" xmlns:m="http://schemas.openxmlformats.org/officeDocument/2006/math" xmlns:v="urn:schemas-microsoft-com:vml" xmlns:wp14="http://schemas.microsoft.com/office/word/2010/wordprocessingDrawing" xmlns:wp="http://schemas.openxmlformats.org/drawingml/2006/wordprocessingDrawing" xmlns:w10="urn:schemas-microsoft-com:office:word" xmlns:w="http://schemas.openxmlformats.org/wordprocessingml/2006/main" xmlns:w14="http://schemas.microsoft.com/office/word/2010/wordml" xmlns:w15="http://schemas.microsoft.com/office/word/2012/wordml" xmlns:w16se="http://schemas.microsoft.com/office/word/2015/wordml/symex" xmlns:wpg="http://schemas.microsoft.com/office/word/2010/wordprocessingGroup" xmlns:wpi="http://schemas.microsoft.com/office/word/2010/wordprocessingInk" xmlns:wne="http://schemas.microsoft.com/office/word/2006/wordml" xmlns:wps="http://schemas.microsoft.com/office/word/2010/wordprocessingShape" mc:Ignorable="w14 w15 w16se wp14">
+  <w:p>
+    <w:pPr>
+      <w:pStyle w:val="Header"/>
+    </w:pPr>
+  </w:p>
+</w:hdr>
+</file>
+
 <file path=word/numbering.xml><?xml version="1.0" encoding="utf-8"?>
-<w:numbering xmlns:wpc="http://schemas.microsoft.com/office/word/2010/wordprocessingCanvas" xmlns:mc="http://schemas.openxmlformats.org/markup-compatibility/2006" xmlns:o="urn:schemas-microsoft-com:office:office" xmlns:r="http://schemas.openxmlformats.org/officeDocument/2006/relationships" xmlns:m="http://schemas.openxmlformats.org/officeDocument/2006/math" xmlns:v="urn:schemas-microsoft-com:vml" xmlns:wp14="http://schemas.microsoft.com/office/word/2010/wordprocessingDrawing" xmlns:wp="http://schemas.openxmlformats.org/drawingml/2006/wordprocessingDrawing" xmlns:w10="urn:schemas-microsoft-com:office:word" xmlns:w="http://schemas.openxmlformats.org/wordprocessingml/2006/main" xmlns:w14="http://schemas.microsoft.com/office/word/2010/wordml" xmlns:w15="http://schemas.microsoft.com/office/word/2012/wordml" xmlns:wpg="http://schemas.microsoft.com/office/word/2010/wordprocessingGroup" xmlns:wpi="http://schemas.microsoft.com/office/word/2010/wordprocessingInk" xmlns:wne="http://schemas.microsoft.com/office/word/2006/wordml" xmlns:wps="http://schemas.microsoft.com/office/word/2010/wordprocessingShape" mc:Ignorable="w14 w15 wp14">
+<w:numbering xmlns:wpc="http://schemas.microsoft.com/office/word/2010/wordprocessingCanvas" xmlns:cx="http://schemas.microsoft.com/office/drawing/2014/chartex" xmlns:cx1="http://schemas.microsoft.com/office/drawing/2015/9/8/chartex" xmlns:cx2="http://schemas.microsoft.com/office/drawing/2015/10/21/chartex" xmlns:cx3="http://schemas.microsoft.com/office/drawing/2016/5/9/chartex" xmlns:cx4="http://schemas.microsoft.com/office/drawing/2016/5/10/chartex" xmlns:cx5="http://schemas.microsoft.com/office/drawing/2016/5/11/chartex" xmlns:cx6="http://schemas.microsoft.com/office/drawing/2016/5/12/chartex" xmlns:cx7="http://schemas.microsoft.com/office/drawing/2016/5/13/chartex" xmlns:cx8="http://schemas.microsoft.com/office/drawing/2016/5/14/chartex" xmlns:mc="http://schemas.openxmlformats.org/markup-compatibility/2006" xmlns:o="urn:schemas-microsoft-com:office:office" xmlns:r="http://schemas.openxmlformats.org/officeDocument/2006/relationships" xmlns:m="http://schemas.openxmlformats.org/officeDocument/2006/math" xmlns:v="urn:schemas-microsoft-com:vml" xmlns:wp14="http://schemas.microsoft.com/office/word/2010/wordprocessingDrawing" xmlns:wp="http://schemas.openxmlformats.org/drawingml/2006/wordprocessingDrawing" xmlns:w10="urn:schemas-microsoft-com:office:word" xmlns:w="http://schemas.openxmlformats.org/wordprocessingml/2006/main" xmlns:w14="http://schemas.microsoft.com/office/word/2010/wordml" xmlns:w15="http://schemas.microsoft.com/office/word/2012/wordml" xmlns:w16se="http://schemas.microsoft.com/office/word/2015/wordml/symex" xmlns:wpg="http://schemas.microsoft.com/office/word/2010/wordprocessingGroup" xmlns:wpi="http://schemas.microsoft.com/office/word/2010/wordprocessingInk" xmlns:wne="http://schemas.microsoft.com/office/word/2006/wordml" xmlns:wps="http://schemas.microsoft.com/office/word/2010/wordprocessingShape" mc:Ignorable="w14 w15 w16se wp14">
   <w:abstractNum w:abstractNumId="0" w15:restartNumberingAfterBreak="0">
     <w:nsid w:val="00000002"/>
     <w:multiLevelType w:val="multilevel"/>
@@ -34113,7 +34115,7 @@
 </file>
 
 <file path=word/styles.xml><?xml version="1.0" encoding="utf-8"?>
-<w:styles xmlns:mc="http://schemas.openxmlformats.org/markup-compatibility/2006" xmlns:r="http://schemas.openxmlformats.org/officeDocument/2006/relationships" xmlns:w="http://schemas.openxmlformats.org/wordprocessingml/2006/main" xmlns:w14="http://schemas.microsoft.com/office/word/2010/wordml" xmlns:w15="http://schemas.microsoft.com/office/word/2012/wordml" mc:Ignorable="w14 w15">
+<w:styles xmlns:mc="http://schemas.openxmlformats.org/markup-compatibility/2006" xmlns:r="http://schemas.openxmlformats.org/officeDocument/2006/relationships" xmlns:w="http://schemas.openxmlformats.org/wordprocessingml/2006/main" xmlns:w14="http://schemas.microsoft.com/office/word/2010/wordml" xmlns:w15="http://schemas.microsoft.com/office/word/2012/wordml" xmlns:w16se="http://schemas.microsoft.com/office/word/2015/wordml/symex" mc:Ignorable="w14 w15 w16se">
   <w:docDefaults>
     <w:rPrDefault>
       <w:rPr>
@@ -34129,7 +34131,7 @@
       </w:pPr>
     </w:pPrDefault>
   </w:docDefaults>
-  <w:latentStyles w:defLockedState="0" w:defUIPriority="99" w:defSemiHidden="0" w:defUnhideWhenUsed="0" w:defQFormat="0" w:count="371">
+  <w:latentStyles w:defLockedState="0" w:defUIPriority="99" w:defSemiHidden="0" w:defUnhideWhenUsed="0" w:defQFormat="0" w:count="374">
     <w:lsdException w:name="Normal" w:uiPriority="0" w:qFormat="1"/>
     <w:lsdException w:name="heading 1" w:uiPriority="9" w:qFormat="1"/>
     <w:lsdException w:name="heading 2" w:semiHidden="1" w:uiPriority="9" w:unhideWhenUsed="1" w:qFormat="1"/>
@@ -34235,7 +34237,6 @@
     <w:lsdException w:name="HTML Sample" w:semiHidden="1" w:unhideWhenUsed="1"/>
     <w:lsdException w:name="HTML Typewriter" w:semiHidden="1" w:unhideWhenUsed="1"/>
     <w:lsdException w:name="HTML Variable" w:semiHidden="1" w:unhideWhenUsed="1"/>
-    <w:lsdException w:name="Normal Table" w:semiHidden="1" w:unhideWhenUsed="1"/>
     <w:lsdException w:name="annotation subject" w:semiHidden="1" w:unhideWhenUsed="1"/>
     <w:lsdException w:name="No List" w:semiHidden="1" w:unhideWhenUsed="1"/>
     <w:lsdException w:name="Outline List 1" w:semiHidden="1" w:unhideWhenUsed="1"/>
@@ -34280,7 +34281,6 @@
     <w:lsdException w:name="Table Professional" w:semiHidden="1" w:unhideWhenUsed="1"/>
     <w:lsdException w:name="Table Subtle 1" w:semiHidden="1" w:unhideWhenUsed="1"/>
     <w:lsdException w:name="Table Subtle 2" w:semiHidden="1" w:unhideWhenUsed="1"/>
-    <w:lsdException w:name="Table Web 1" w:semiHidden="1" w:unhideWhenUsed="1"/>
     <w:lsdException w:name="Table Web 2" w:semiHidden="1" w:unhideWhenUsed="1"/>
     <w:lsdException w:name="Table Web 3" w:semiHidden="1" w:unhideWhenUsed="1"/>
     <w:lsdException w:name="Balloon Text" w:semiHidden="1" w:unhideWhenUsed="1"/>
@@ -34501,6 +34501,9 @@
     <w:lsdException w:name="List Table 5 Dark Accent 6" w:uiPriority="50"/>
     <w:lsdException w:name="List Table 6 Colorful Accent 6" w:uiPriority="51"/>
     <w:lsdException w:name="List Table 7 Colorful Accent 6" w:uiPriority="52"/>
+    <w:lsdException w:name="Mention" w:semiHidden="1" w:unhideWhenUsed="1"/>
+    <w:lsdException w:name="Smart Hyperlink" w:semiHidden="1" w:unhideWhenUsed="1"/>
+    <w:lsdException w:name="Hashtag" w:semiHidden="1" w:unhideWhenUsed="1"/>
   </w:latentStyles>
   <w:style w:type="paragraph" w:default="1" w:styleId="Normal">
     <w:name w:val="Normal"/>
@@ -35414,7 +35417,7 @@
 </file>
 
 <file path=customXml/itemProps1.xml><?xml version="1.0" encoding="utf-8"?>
-<ds:datastoreItem xmlns:ds="http://schemas.openxmlformats.org/officeDocument/2006/customXml" ds:itemID="{BABAA21A-D943-4FCD-A995-20DD74CD5C02}">
+<ds:datastoreItem xmlns:ds="http://schemas.openxmlformats.org/officeDocument/2006/customXml" ds:itemID="{F1605615-8EDA-4951-BACB-5F6F3C0BBB1A}">
   <ds:schemaRefs>
     <ds:schemaRef ds:uri="http://schemas.openxmlformats.org/officeDocument/2006/bibliography"/>
   </ds:schemaRefs>

</xml_diff>